<commit_message>
Files from session 0 completed
</commit_message>
<xml_diff>
--- a/algstudent/s0/lab0.UO293693.docx
+++ b/algstudent/s0/lab0.UO293693.docx
@@ -85,7 +85,7 @@
           <w:color w:val="auto"/>
         </w:rPr>
         <w:drawing>
-          <wp:anchor distT="0" distB="0" distL="114300" distR="114300" simplePos="0" relativeHeight="251658240" behindDoc="1" locked="0" layoutInCell="1" allowOverlap="1" wp14:anchorId="21AFEC7D" wp14:editId="3B26BEE4">
+          <wp:anchor distT="0" distB="0" distL="114300" distR="114300" simplePos="0" relativeHeight="251658240" behindDoc="1" locked="0" layoutInCell="1" allowOverlap="1" wp14:anchorId="21AFEC7D" wp14:editId="21651D08">
             <wp:simplePos x="0" y="0"/>
             <wp:positionH relativeFrom="column">
               <wp:posOffset>5049520</wp:posOffset>
@@ -196,22 +196,67 @@
           <w:color w:val="auto"/>
           <w:lang w:val="en-US"/>
         </w:rPr>
-        <w:t>RAM: 8 GB</w:t>
+        <w:t xml:space="preserve">RAM: </w:t>
       </w:r>
-    </w:p>
-    <w:p>
-      <w:pPr>
-        <w:rPr>
-          <w:color w:val="auto"/>
-          <w:lang w:val="en-US"/>
-        </w:rPr>
-      </w:pPr>
       <w:r>
         <w:rPr>
           <w:color w:val="auto"/>
           <w:lang w:val="en-US"/>
         </w:rPr>
-        <w:t>CPU: Intel Core i7-4790 3.6 GHz</w:t>
+        <w:t>16 GB</w:t>
+      </w:r>
+    </w:p>
+    <w:p>
+      <w:pPr>
+        <w:rPr>
+          <w:color w:val="auto"/>
+          <w:lang w:val="en-US"/>
+        </w:rPr>
+      </w:pPr>
+      <w:r>
+        <w:rPr>
+          <w:color w:val="auto"/>
+          <w:lang w:val="en-US"/>
+        </w:rPr>
+        <w:t xml:space="preserve">CPU: </w:t>
+      </w:r>
+      <w:r>
+        <w:rPr>
+          <w:color w:val="auto"/>
+          <w:lang w:val="en-US"/>
+        </w:rPr>
+        <w:t xml:space="preserve">13th Gen Intel(R) </w:t>
+      </w:r>
+      <w:proofErr w:type="gramStart"/>
+      <w:r>
+        <w:rPr>
+          <w:color w:val="auto"/>
+          <w:lang w:val="en-US"/>
+        </w:rPr>
+        <w:t>Core(</w:t>
+      </w:r>
+      <w:proofErr w:type="gramEnd"/>
+      <w:r>
+        <w:rPr>
+          <w:color w:val="auto"/>
+          <w:lang w:val="en-US"/>
+        </w:rPr>
+        <w:t>TM) i7-13700H   2.40 GHz</w:t>
+      </w:r>
+    </w:p>
+    <w:p>
+      <w:pPr>
+        <w:rPr>
+          <w:color w:val="auto"/>
+          <w:lang w:val="en-US"/>
+        </w:rPr>
+      </w:pPr>
+      <w:r>
+        <w:rPr>
+          <w:color w:val="auto"/>
+          <w:lang w:val="en-US"/>
+        </w:rPr>
+        <w:t>N = 10000</w:t>
       </w:r>
     </w:p>
     <w:tbl>
@@ -308,12 +353,24 @@
             </w:pPr>
             <w:r>
               <w:rPr>
-                <w:rFonts w:cs="Calibri"/>
-                <w:color w:val="auto"/>
-                <w:sz w:val="22"/>
-                <w:szCs w:val="22"/>
-              </w:rPr>
-              <w:t>2,427</w:t>
+                <w:color w:val="auto"/>
+                <w:lang w:val="en-US"/>
+              </w:rPr>
+              <w:t>5</w:t>
+            </w:r>
+            <w:r>
+              <w:rPr>
+                <w:color w:val="auto"/>
+                <w:lang w:val="en-US"/>
+              </w:rPr>
+              <w:t xml:space="preserve"> </w:t>
+            </w:r>
+            <w:r>
+              <w:rPr>
+                <w:color w:val="auto"/>
+                <w:lang w:val="en-US"/>
+              </w:rPr>
+              <w:t>038</w:t>
             </w:r>
           </w:p>
         </w:tc>
@@ -358,12 +415,24 @@
             </w:pPr>
             <w:r>
               <w:rPr>
-                <w:rFonts w:cs="Calibri"/>
-                <w:color w:val="auto"/>
-                <w:sz w:val="22"/>
-                <w:szCs w:val="22"/>
-              </w:rPr>
-              <w:t>9,693</w:t>
+                <w:color w:val="auto"/>
+                <w:lang w:val="en-US"/>
+              </w:rPr>
+              <w:t>21</w:t>
+            </w:r>
+            <w:r>
+              <w:rPr>
+                <w:color w:val="auto"/>
+                <w:lang w:val="en-US"/>
+              </w:rPr>
+              <w:t xml:space="preserve"> </w:t>
+            </w:r>
+            <w:r>
+              <w:rPr>
+                <w:color w:val="auto"/>
+                <w:lang w:val="en-US"/>
+              </w:rPr>
+              <w:t>625</w:t>
             </w:r>
           </w:p>
         </w:tc>
@@ -408,12 +477,24 @@
             </w:pPr>
             <w:r>
               <w:rPr>
-                <w:rFonts w:cs="Calibri"/>
-                <w:color w:val="auto"/>
-                <w:sz w:val="22"/>
-                <w:szCs w:val="22"/>
-              </w:rPr>
-              <w:t>39,743</w:t>
+                <w:color w:val="auto"/>
+                <w:lang w:val="en-US"/>
+              </w:rPr>
+              <w:t>80</w:t>
+            </w:r>
+            <w:r>
+              <w:rPr>
+                <w:color w:val="auto"/>
+                <w:lang w:val="en-US"/>
+              </w:rPr>
+              <w:t xml:space="preserve"> </w:t>
+            </w:r>
+            <w:r>
+              <w:rPr>
+                <w:color w:val="auto"/>
+                <w:lang w:val="en-US"/>
+              </w:rPr>
+              <w:t>944</w:t>
             </w:r>
           </w:p>
         </w:tc>
@@ -456,6 +537,7 @@
                 <w:lang w:val="en-US"/>
               </w:rPr>
             </w:pPr>
+            <w:proofErr w:type="spellStart"/>
             <w:r>
               <w:rPr>
                 <w:rFonts w:cs="Calibri"/>
@@ -465,6 +547,7 @@
               </w:rPr>
               <w:t>OoT</w:t>
             </w:r>
+            <w:proofErr w:type="spellEnd"/>
           </w:p>
         </w:tc>
       </w:tr>
@@ -506,6 +589,7 @@
                 <w:lang w:val="en-US"/>
               </w:rPr>
             </w:pPr>
+            <w:proofErr w:type="spellStart"/>
             <w:r>
               <w:rPr>
                 <w:rFonts w:cs="Calibri"/>
@@ -515,6 +599,7 @@
               </w:rPr>
               <w:t>OoT</w:t>
             </w:r>
+            <w:proofErr w:type="spellEnd"/>
           </w:p>
         </w:tc>
       </w:tr>
@@ -556,6 +641,7 @@
                 <w:lang w:val="en-US"/>
               </w:rPr>
             </w:pPr>
+            <w:proofErr w:type="spellStart"/>
             <w:r>
               <w:rPr>
                 <w:rFonts w:cs="Calibri"/>
@@ -565,6 +651,7 @@
               </w:rPr>
               <w:t>OoT</w:t>
             </w:r>
+            <w:proofErr w:type="spellEnd"/>
           </w:p>
         </w:tc>
       </w:tr>
@@ -606,6 +693,7 @@
                 <w:lang w:val="en-US"/>
               </w:rPr>
             </w:pPr>
+            <w:proofErr w:type="spellStart"/>
             <w:r>
               <w:rPr>
                 <w:rFonts w:cs="Calibri"/>
@@ -615,6 +703,7 @@
               </w:rPr>
               <w:t>OoT</w:t>
             </w:r>
+            <w:proofErr w:type="spellEnd"/>
           </w:p>
         </w:tc>
       </w:tr>
@@ -785,7 +874,25 @@
                 <w:sz w:val="22"/>
                 <w:szCs w:val="22"/>
               </w:rPr>
-              <w:t>2,671</w:t>
+              <w:t>2</w:t>
+            </w:r>
+            <w:r>
+              <w:rPr>
+                <w:rFonts w:cs="Calibri"/>
+                <w:color w:val="auto"/>
+                <w:sz w:val="22"/>
+                <w:szCs w:val="22"/>
+              </w:rPr>
+              <w:t xml:space="preserve"> </w:t>
+            </w:r>
+            <w:r>
+              <w:rPr>
+                <w:rFonts w:cs="Calibri"/>
+                <w:color w:val="auto"/>
+                <w:sz w:val="22"/>
+                <w:szCs w:val="22"/>
+              </w:rPr>
+              <w:t>427</w:t>
             </w:r>
           </w:p>
         </w:tc>
@@ -835,7 +942,25 @@
                 <w:sz w:val="22"/>
                 <w:szCs w:val="22"/>
               </w:rPr>
-              <w:t>10,587</w:t>
+              <w:t>9</w:t>
+            </w:r>
+            <w:r>
+              <w:rPr>
+                <w:rFonts w:cs="Calibri"/>
+                <w:color w:val="auto"/>
+                <w:sz w:val="22"/>
+                <w:szCs w:val="22"/>
+              </w:rPr>
+              <w:t xml:space="preserve"> </w:t>
+            </w:r>
+            <w:r>
+              <w:rPr>
+                <w:rFonts w:cs="Calibri"/>
+                <w:color w:val="auto"/>
+                <w:sz w:val="22"/>
+                <w:szCs w:val="22"/>
+              </w:rPr>
+              <w:t>693</w:t>
             </w:r>
           </w:p>
         </w:tc>
@@ -885,7 +1010,25 @@
                 <w:sz w:val="22"/>
                 <w:szCs w:val="22"/>
               </w:rPr>
-              <w:t>42,901</w:t>
+              <w:t>39</w:t>
+            </w:r>
+            <w:r>
+              <w:rPr>
+                <w:rFonts w:cs="Calibri"/>
+                <w:color w:val="auto"/>
+                <w:sz w:val="22"/>
+                <w:szCs w:val="22"/>
+              </w:rPr>
+              <w:t xml:space="preserve"> </w:t>
+            </w:r>
+            <w:r>
+              <w:rPr>
+                <w:rFonts w:cs="Calibri"/>
+                <w:color w:val="auto"/>
+                <w:sz w:val="22"/>
+                <w:szCs w:val="22"/>
+              </w:rPr>
+              <w:t>743</w:t>
             </w:r>
           </w:p>
         </w:tc>
@@ -928,6 +1071,7 @@
                 <w:lang w:val="en-US"/>
               </w:rPr>
             </w:pPr>
+            <w:proofErr w:type="spellStart"/>
             <w:r>
               <w:rPr>
                 <w:rFonts w:cs="Calibri"/>
@@ -937,6 +1081,7 @@
               </w:rPr>
               <w:t>OoT</w:t>
             </w:r>
+            <w:proofErr w:type="spellEnd"/>
           </w:p>
         </w:tc>
       </w:tr>
@@ -978,6 +1123,7 @@
                 <w:lang w:val="en-US"/>
               </w:rPr>
             </w:pPr>
+            <w:proofErr w:type="spellStart"/>
             <w:r>
               <w:rPr>
                 <w:rFonts w:cs="Calibri"/>
@@ -987,6 +1133,7 @@
               </w:rPr>
               <w:t>OoT</w:t>
             </w:r>
+            <w:proofErr w:type="spellEnd"/>
           </w:p>
         </w:tc>
       </w:tr>
@@ -1028,6 +1175,7 @@
                 <w:lang w:val="en-US"/>
               </w:rPr>
             </w:pPr>
+            <w:proofErr w:type="spellStart"/>
             <w:r>
               <w:rPr>
                 <w:rFonts w:cs="Calibri"/>
@@ -1037,6 +1185,7 @@
               </w:rPr>
               <w:t>OoT</w:t>
             </w:r>
+            <w:proofErr w:type="spellEnd"/>
           </w:p>
         </w:tc>
       </w:tr>
@@ -1078,6 +1227,7 @@
                 <w:lang w:val="en-US"/>
               </w:rPr>
             </w:pPr>
+            <w:proofErr w:type="spellStart"/>
             <w:r>
               <w:rPr>
                 <w:rFonts w:cs="Calibri"/>
@@ -1087,6 +1237,7 @@
               </w:rPr>
               <w:t>OoT</w:t>
             </w:r>
+            <w:proofErr w:type="spellEnd"/>
           </w:p>
         </w:tc>
       </w:tr>
@@ -1134,8 +1285,30 @@
         <w:rPr>
           <w:color w:val="auto"/>
         </w:rPr>
-        <w:t>Factor 3: implementation environment</w:t>
+        <w:t xml:space="preserve">Factor 3: </w:t>
       </w:r>
+      <w:proofErr w:type="spellStart"/>
+      <w:r>
+        <w:rPr>
+          <w:color w:val="auto"/>
+        </w:rPr>
+        <w:t>implementation</w:t>
+      </w:r>
+      <w:proofErr w:type="spellEnd"/>
+      <w:r>
+        <w:rPr>
+          <w:color w:val="auto"/>
+        </w:rPr>
+        <w:t xml:space="preserve"> </w:t>
+      </w:r>
+      <w:proofErr w:type="spellStart"/>
+      <w:r>
+        <w:rPr>
+          <w:color w:val="auto"/>
+        </w:rPr>
+        <w:t>environment</w:t>
+      </w:r>
+      <w:proofErr w:type="spellEnd"/>
     </w:p>
     <w:tbl>
       <w:tblPr>
@@ -1253,12 +1426,10 @@
             </w:pPr>
             <w:r>
               <w:rPr>
-                <w:rFonts w:cs="Calibri"/>
-                <w:color w:val="auto"/>
-                <w:sz w:val="22"/>
-                <w:szCs w:val="22"/>
-              </w:rPr>
-              <w:t>0,124</w:t>
+                <w:color w:val="auto"/>
+                <w:lang w:val="en-US"/>
+              </w:rPr>
+              <w:t>236</w:t>
             </w:r>
           </w:p>
         </w:tc>
@@ -1279,12 +1450,24 @@
             </w:pPr>
             <w:r>
               <w:rPr>
-                <w:rFonts w:cs="Calibri"/>
-                <w:color w:val="auto"/>
-                <w:sz w:val="22"/>
-                <w:szCs w:val="22"/>
-              </w:rPr>
-              <w:t>2,427</w:t>
+                <w:color w:val="auto"/>
+                <w:lang w:val="en-US"/>
+              </w:rPr>
+              <w:t>5</w:t>
+            </w:r>
+            <w:r>
+              <w:rPr>
+                <w:color w:val="auto"/>
+                <w:lang w:val="en-US"/>
+              </w:rPr>
+              <w:t xml:space="preserve"> </w:t>
+            </w:r>
+            <w:r>
+              <w:rPr>
+                <w:color w:val="auto"/>
+                <w:lang w:val="en-US"/>
+              </w:rPr>
+              <w:t>038</w:t>
             </w:r>
           </w:p>
         </w:tc>
@@ -1329,12 +1512,24 @@
             </w:pPr>
             <w:r>
               <w:rPr>
-                <w:rFonts w:cs="Calibri"/>
-                <w:color w:val="auto"/>
-                <w:sz w:val="22"/>
-                <w:szCs w:val="22"/>
-              </w:rPr>
-              <w:t>0,472</w:t>
+                <w:color w:val="auto"/>
+                <w:lang w:val="en-US"/>
+              </w:rPr>
+              <w:t>1</w:t>
+            </w:r>
+            <w:r>
+              <w:rPr>
+                <w:color w:val="auto"/>
+                <w:lang w:val="en-US"/>
+              </w:rPr>
+              <w:t xml:space="preserve"> </w:t>
+            </w:r>
+            <w:r>
+              <w:rPr>
+                <w:color w:val="auto"/>
+                <w:lang w:val="en-US"/>
+              </w:rPr>
+              <w:t>014</w:t>
             </w:r>
           </w:p>
         </w:tc>
@@ -1355,12 +1550,24 @@
             </w:pPr>
             <w:r>
               <w:rPr>
-                <w:rFonts w:cs="Calibri"/>
-                <w:color w:val="auto"/>
-                <w:sz w:val="22"/>
-                <w:szCs w:val="22"/>
-              </w:rPr>
-              <w:t>9,693</w:t>
+                <w:color w:val="auto"/>
+                <w:lang w:val="en-US"/>
+              </w:rPr>
+              <w:t>21</w:t>
+            </w:r>
+            <w:r>
+              <w:rPr>
+                <w:color w:val="auto"/>
+                <w:lang w:val="en-US"/>
+              </w:rPr>
+              <w:t xml:space="preserve"> </w:t>
+            </w:r>
+            <w:r>
+              <w:rPr>
+                <w:color w:val="auto"/>
+                <w:lang w:val="en-US"/>
+              </w:rPr>
+              <w:t>625</w:t>
             </w:r>
           </w:p>
         </w:tc>
@@ -1405,12 +1612,24 @@
             </w:pPr>
             <w:r>
               <w:rPr>
-                <w:rFonts w:cs="Calibri"/>
-                <w:color w:val="auto"/>
-                <w:sz w:val="22"/>
-                <w:szCs w:val="22"/>
-              </w:rPr>
-              <w:t>1,852</w:t>
+                <w:color w:val="auto"/>
+                <w:lang w:val="en-US"/>
+              </w:rPr>
+              <w:t>3</w:t>
+            </w:r>
+            <w:r>
+              <w:rPr>
+                <w:color w:val="auto"/>
+                <w:lang w:val="en-US"/>
+              </w:rPr>
+              <w:t xml:space="preserve"> </w:t>
+            </w:r>
+            <w:r>
+              <w:rPr>
+                <w:color w:val="auto"/>
+                <w:lang w:val="en-US"/>
+              </w:rPr>
+              <w:t>748</w:t>
             </w:r>
           </w:p>
         </w:tc>
@@ -1431,12 +1650,24 @@
             </w:pPr>
             <w:r>
               <w:rPr>
-                <w:rFonts w:cs="Calibri"/>
-                <w:color w:val="auto"/>
-                <w:sz w:val="22"/>
-                <w:szCs w:val="22"/>
-              </w:rPr>
-              <w:t>39,743</w:t>
+                <w:color w:val="auto"/>
+                <w:lang w:val="en-US"/>
+              </w:rPr>
+              <w:t>80</w:t>
+            </w:r>
+            <w:r>
+              <w:rPr>
+                <w:color w:val="auto"/>
+                <w:lang w:val="en-US"/>
+              </w:rPr>
+              <w:t xml:space="preserve"> </w:t>
+            </w:r>
+            <w:r>
+              <w:rPr>
+                <w:color w:val="auto"/>
+                <w:lang w:val="en-US"/>
+              </w:rPr>
+              <w:t>944</w:t>
             </w:r>
           </w:p>
         </w:tc>
@@ -1481,12 +1712,10 @@
             </w:pPr>
             <w:r>
               <w:rPr>
-                <w:rFonts w:cs="Calibri"/>
-                <w:color w:val="auto"/>
-                <w:sz w:val="22"/>
-                <w:szCs w:val="22"/>
-              </w:rPr>
-              <w:t>7,055</w:t>
+                <w:color w:val="auto"/>
+                <w:lang w:val="en-US"/>
+              </w:rPr>
+              <w:t>14 555</w:t>
             </w:r>
           </w:p>
         </w:tc>
@@ -1505,6 +1734,7 @@
                 <w:szCs w:val="22"/>
               </w:rPr>
             </w:pPr>
+            <w:proofErr w:type="spellStart"/>
             <w:r>
               <w:rPr>
                 <w:rFonts w:cs="Calibri"/>
@@ -1514,6 +1744,7 @@
               </w:rPr>
               <w:t>OoT</w:t>
             </w:r>
+            <w:proofErr w:type="spellEnd"/>
           </w:p>
         </w:tc>
       </w:tr>
@@ -1557,12 +1788,10 @@
             </w:pPr>
             <w:r>
               <w:rPr>
-                <w:rFonts w:cs="Calibri"/>
-                <w:color w:val="auto"/>
-                <w:sz w:val="22"/>
-                <w:szCs w:val="22"/>
-              </w:rPr>
-              <w:t>30,120</w:t>
+                <w:color w:val="auto"/>
+                <w:lang w:val="en-US"/>
+              </w:rPr>
+              <w:t>59 053</w:t>
             </w:r>
           </w:p>
         </w:tc>
@@ -1581,6 +1810,7 @@
                 <w:szCs w:val="22"/>
               </w:rPr>
             </w:pPr>
+            <w:proofErr w:type="spellStart"/>
             <w:r>
               <w:rPr>
                 <w:rFonts w:cs="Calibri"/>
@@ -1590,6 +1820,7 @@
               </w:rPr>
               <w:t>OoT</w:t>
             </w:r>
+            <w:proofErr w:type="spellEnd"/>
           </w:p>
         </w:tc>
       </w:tr>
@@ -1631,6 +1862,7 @@
                 <w:lang w:val="en-US"/>
               </w:rPr>
             </w:pPr>
+            <w:proofErr w:type="spellStart"/>
             <w:r>
               <w:rPr>
                 <w:rFonts w:cs="Calibri"/>
@@ -1640,6 +1872,7 @@
               </w:rPr>
               <w:t>OoT</w:t>
             </w:r>
+            <w:proofErr w:type="spellEnd"/>
           </w:p>
         </w:tc>
         <w:tc>
@@ -1657,6 +1890,7 @@
                 <w:szCs w:val="22"/>
               </w:rPr>
             </w:pPr>
+            <w:proofErr w:type="spellStart"/>
             <w:r>
               <w:rPr>
                 <w:rFonts w:cs="Calibri"/>
@@ -1666,6 +1900,7 @@
               </w:rPr>
               <w:t>OoT</w:t>
             </w:r>
+            <w:proofErr w:type="spellEnd"/>
           </w:p>
         </w:tc>
       </w:tr>
@@ -1707,6 +1942,7 @@
                 <w:lang w:val="en-US"/>
               </w:rPr>
             </w:pPr>
+            <w:proofErr w:type="spellStart"/>
             <w:r>
               <w:rPr>
                 <w:rFonts w:cs="Calibri"/>
@@ -1716,6 +1952,7 @@
               </w:rPr>
               <w:t>OoT</w:t>
             </w:r>
+            <w:proofErr w:type="spellEnd"/>
           </w:p>
         </w:tc>
         <w:tc>
@@ -1733,6 +1970,7 @@
                 <w:szCs w:val="22"/>
               </w:rPr>
             </w:pPr>
+            <w:proofErr w:type="spellStart"/>
             <w:r>
               <w:rPr>
                 <w:rFonts w:cs="Calibri"/>
@@ -1742,6 +1980,7 @@
               </w:rPr>
               <w:t>OoT</w:t>
             </w:r>
+            <w:proofErr w:type="spellEnd"/>
           </w:p>
         </w:tc>
       </w:tr>
@@ -1763,8 +2002,16 @@
         <w:rPr>
           <w:lang w:val="en-US"/>
         </w:rPr>
-        <w:t>The times in Java are significantly better than those in Python as Java has built-in improvements</w:t>
+        <w:t xml:space="preserve">The times in Java are significantly better than those in Python as Java has built-in </w:t>
       </w:r>
+      <w:proofErr w:type="gramStart"/>
+      <w:r>
+        <w:rPr>
+          <w:lang w:val="en-US"/>
+        </w:rPr>
+        <w:t>improvements</w:t>
+      </w:r>
+      <w:proofErr w:type="gramEnd"/>
     </w:p>
     <w:p>
       <w:pPr>
@@ -1934,12 +2181,24 @@
             </w:pPr>
             <w:r>
               <w:rPr>
-                <w:rFonts w:cs="Calibri"/>
-                <w:color w:val="auto"/>
-                <w:sz w:val="22"/>
-                <w:szCs w:val="22"/>
-              </w:rPr>
-              <w:t>2,427</w:t>
+                <w:color w:val="auto"/>
+                <w:lang w:val="en-US"/>
+              </w:rPr>
+              <w:t>5</w:t>
+            </w:r>
+            <w:r>
+              <w:rPr>
+                <w:color w:val="auto"/>
+                <w:lang w:val="en-US"/>
+              </w:rPr>
+              <w:t xml:space="preserve"> </w:t>
+            </w:r>
+            <w:r>
+              <w:rPr>
+                <w:color w:val="auto"/>
+                <w:lang w:val="en-US"/>
+              </w:rPr>
+              <w:t>038</w:t>
             </w:r>
           </w:p>
         </w:tc>
@@ -1965,7 +2224,7 @@
                 <w:sz w:val="22"/>
                 <w:szCs w:val="22"/>
               </w:rPr>
-              <w:t>2,671</w:t>
+              <w:t>583</w:t>
             </w:r>
           </w:p>
         </w:tc>
@@ -1991,7 +2250,7 @@
                 <w:sz w:val="22"/>
                 <w:szCs w:val="22"/>
               </w:rPr>
-              <w:t>0,124</w:t>
+              <w:t>314</w:t>
             </w:r>
           </w:p>
         </w:tc>
@@ -2036,12 +2295,24 @@
             </w:pPr>
             <w:r>
               <w:rPr>
-                <w:rFonts w:cs="Calibri"/>
-                <w:color w:val="auto"/>
-                <w:sz w:val="22"/>
-                <w:szCs w:val="22"/>
-              </w:rPr>
-              <w:t>9,693</w:t>
+                <w:color w:val="auto"/>
+                <w:lang w:val="en-US"/>
+              </w:rPr>
+              <w:t>21</w:t>
+            </w:r>
+            <w:r>
+              <w:rPr>
+                <w:color w:val="auto"/>
+                <w:lang w:val="en-US"/>
+              </w:rPr>
+              <w:t xml:space="preserve"> </w:t>
+            </w:r>
+            <w:r>
+              <w:rPr>
+                <w:color w:val="auto"/>
+                <w:lang w:val="en-US"/>
+              </w:rPr>
+              <w:t>625</w:t>
             </w:r>
           </w:p>
         </w:tc>
@@ -2067,7 +2338,7 @@
                 <w:sz w:val="22"/>
                 <w:szCs w:val="22"/>
               </w:rPr>
-              <w:t>10,587</w:t>
+              <w:t>224</w:t>
             </w:r>
           </w:p>
         </w:tc>
@@ -2093,7 +2364,25 @@
                 <w:sz w:val="22"/>
                 <w:szCs w:val="22"/>
               </w:rPr>
-              <w:t>0,472</w:t>
+              <w:t>1</w:t>
+            </w:r>
+            <w:r>
+              <w:rPr>
+                <w:rFonts w:cs="Calibri"/>
+                <w:color w:val="auto"/>
+                <w:sz w:val="22"/>
+                <w:szCs w:val="22"/>
+              </w:rPr>
+              <w:t xml:space="preserve"> </w:t>
+            </w:r>
+            <w:r>
+              <w:rPr>
+                <w:rFonts w:cs="Calibri"/>
+                <w:color w:val="auto"/>
+                <w:sz w:val="22"/>
+                <w:szCs w:val="22"/>
+              </w:rPr>
+              <w:t>114</w:t>
             </w:r>
           </w:p>
         </w:tc>
@@ -2138,12 +2427,24 @@
             </w:pPr>
             <w:r>
               <w:rPr>
-                <w:rFonts w:cs="Calibri"/>
-                <w:color w:val="auto"/>
-                <w:sz w:val="22"/>
-                <w:szCs w:val="22"/>
-              </w:rPr>
-              <w:t>39,743</w:t>
+                <w:color w:val="auto"/>
+                <w:lang w:val="en-US"/>
+              </w:rPr>
+              <w:t>80</w:t>
+            </w:r>
+            <w:r>
+              <w:rPr>
+                <w:color w:val="auto"/>
+                <w:lang w:val="en-US"/>
+              </w:rPr>
+              <w:t xml:space="preserve"> </w:t>
+            </w:r>
+            <w:r>
+              <w:rPr>
+                <w:color w:val="auto"/>
+                <w:lang w:val="en-US"/>
+              </w:rPr>
+              <w:t>944</w:t>
             </w:r>
           </w:p>
         </w:tc>
@@ -2169,7 +2470,25 @@
                 <w:sz w:val="22"/>
                 <w:szCs w:val="22"/>
               </w:rPr>
-              <w:t>42,901</w:t>
+              <w:t>8</w:t>
+            </w:r>
+            <w:r>
+              <w:rPr>
+                <w:rFonts w:cs="Calibri"/>
+                <w:color w:val="auto"/>
+                <w:sz w:val="22"/>
+                <w:szCs w:val="22"/>
+              </w:rPr>
+              <w:t xml:space="preserve"> </w:t>
+            </w:r>
+            <w:r>
+              <w:rPr>
+                <w:rFonts w:cs="Calibri"/>
+                <w:color w:val="auto"/>
+                <w:sz w:val="22"/>
+                <w:szCs w:val="22"/>
+              </w:rPr>
+              <w:t>332</w:t>
             </w:r>
           </w:p>
         </w:tc>
@@ -2195,7 +2514,25 @@
                 <w:sz w:val="22"/>
                 <w:szCs w:val="22"/>
               </w:rPr>
-              <w:t>1,852</w:t>
+              <w:t>4</w:t>
+            </w:r>
+            <w:r>
+              <w:rPr>
+                <w:rFonts w:cs="Calibri"/>
+                <w:color w:val="auto"/>
+                <w:sz w:val="22"/>
+                <w:szCs w:val="22"/>
+              </w:rPr>
+              <w:t xml:space="preserve"> </w:t>
+            </w:r>
+            <w:r>
+              <w:rPr>
+                <w:rFonts w:cs="Calibri"/>
+                <w:color w:val="auto"/>
+                <w:sz w:val="22"/>
+                <w:szCs w:val="22"/>
+              </w:rPr>
+              <w:t>436</w:t>
             </w:r>
           </w:p>
         </w:tc>
@@ -2238,6 +2575,7 @@
                 <w:lang w:val="en-US"/>
               </w:rPr>
             </w:pPr>
+            <w:proofErr w:type="spellStart"/>
             <w:r>
               <w:rPr>
                 <w:rFonts w:cs="Calibri"/>
@@ -2247,6 +2585,7 @@
               </w:rPr>
               <w:t>OoT</w:t>
             </w:r>
+            <w:proofErr w:type="spellEnd"/>
           </w:p>
         </w:tc>
         <w:tc>
@@ -2271,7 +2610,25 @@
                 <w:sz w:val="22"/>
                 <w:szCs w:val="22"/>
               </w:rPr>
-              <w:t>OoT</w:t>
+              <w:t>28</w:t>
+            </w:r>
+            <w:r>
+              <w:rPr>
+                <w:rFonts w:cs="Calibri"/>
+                <w:color w:val="auto"/>
+                <w:sz w:val="22"/>
+                <w:szCs w:val="22"/>
+              </w:rPr>
+              <w:t xml:space="preserve"> </w:t>
+            </w:r>
+            <w:r>
+              <w:rPr>
+                <w:rFonts w:cs="Calibri"/>
+                <w:color w:val="auto"/>
+                <w:sz w:val="22"/>
+                <w:szCs w:val="22"/>
+              </w:rPr>
+              <w:t>635</w:t>
             </w:r>
           </w:p>
         </w:tc>
@@ -2297,7 +2654,34 @@
                 <w:sz w:val="22"/>
                 <w:szCs w:val="22"/>
               </w:rPr>
-              <w:t>7,055</w:t>
+              <w:t>1</w:t>
+            </w:r>
+            <w:r>
+              <w:rPr>
+                <w:rFonts w:cs="Calibri"/>
+                <w:color w:val="auto"/>
+                <w:sz w:val="22"/>
+                <w:szCs w:val="22"/>
+              </w:rPr>
+              <w:t xml:space="preserve"> </w:t>
+            </w:r>
+            <w:r>
+              <w:rPr>
+                <w:rFonts w:cs="Calibri"/>
+                <w:color w:val="auto"/>
+                <w:sz w:val="22"/>
+                <w:szCs w:val="22"/>
+              </w:rPr>
+              <w:t>578</w:t>
+            </w:r>
+            <w:r>
+              <w:rPr>
+                <w:rFonts w:cs="Calibri"/>
+                <w:color w:val="auto"/>
+                <w:sz w:val="22"/>
+                <w:szCs w:val="22"/>
+              </w:rPr>
+              <w:t>0</w:t>
             </w:r>
           </w:p>
         </w:tc>
@@ -2340,6 +2724,7 @@
                 <w:lang w:val="en-US"/>
               </w:rPr>
             </w:pPr>
+            <w:proofErr w:type="spellStart"/>
             <w:r>
               <w:rPr>
                 <w:rFonts w:cs="Calibri"/>
@@ -2349,6 +2734,7 @@
               </w:rPr>
               <w:t>OoT</w:t>
             </w:r>
+            <w:proofErr w:type="spellEnd"/>
           </w:p>
         </w:tc>
         <w:tc>
@@ -2373,7 +2759,25 @@
                 <w:sz w:val="22"/>
                 <w:szCs w:val="22"/>
               </w:rPr>
-              <w:t>OoT</w:t>
+              <w:t>118</w:t>
+            </w:r>
+            <w:r>
+              <w:rPr>
+                <w:rFonts w:cs="Calibri"/>
+                <w:color w:val="auto"/>
+                <w:sz w:val="22"/>
+                <w:szCs w:val="22"/>
+              </w:rPr>
+              <w:t xml:space="preserve"> </w:t>
+            </w:r>
+            <w:r>
+              <w:rPr>
+                <w:rFonts w:cs="Calibri"/>
+                <w:color w:val="auto"/>
+                <w:sz w:val="22"/>
+                <w:szCs w:val="22"/>
+              </w:rPr>
+              <w:t>877</w:t>
             </w:r>
           </w:p>
         </w:tc>
@@ -2399,7 +2803,25 @@
                 <w:sz w:val="22"/>
                 <w:szCs w:val="22"/>
               </w:rPr>
-              <w:t>30,120</w:t>
+              <w:t>5</w:t>
+            </w:r>
+            <w:r>
+              <w:rPr>
+                <w:rFonts w:cs="Calibri"/>
+                <w:color w:val="auto"/>
+                <w:sz w:val="22"/>
+                <w:szCs w:val="22"/>
+              </w:rPr>
+              <w:t xml:space="preserve"> </w:t>
+            </w:r>
+            <w:r>
+              <w:rPr>
+                <w:rFonts w:cs="Calibri"/>
+                <w:color w:val="auto"/>
+                <w:sz w:val="22"/>
+                <w:szCs w:val="22"/>
+              </w:rPr>
+              <w:t>3554</w:t>
             </w:r>
           </w:p>
         </w:tc>
@@ -2442,6 +2864,7 @@
                 <w:lang w:val="en-US"/>
               </w:rPr>
             </w:pPr>
+            <w:proofErr w:type="spellStart"/>
             <w:r>
               <w:rPr>
                 <w:rFonts w:cs="Calibri"/>
@@ -2451,6 +2874,7 @@
               </w:rPr>
               <w:t>OoT</w:t>
             </w:r>
+            <w:proofErr w:type="spellEnd"/>
           </w:p>
         </w:tc>
         <w:tc>
@@ -2468,6 +2892,7 @@
                 <w:szCs w:val="22"/>
               </w:rPr>
             </w:pPr>
+            <w:proofErr w:type="spellStart"/>
             <w:r>
               <w:rPr>
                 <w:rFonts w:cs="Calibri"/>
@@ -2477,6 +2902,7 @@
               </w:rPr>
               <w:t>OoT</w:t>
             </w:r>
+            <w:proofErr w:type="spellEnd"/>
           </w:p>
         </w:tc>
         <w:tc>
@@ -2494,6 +2920,7 @@
                 <w:szCs w:val="22"/>
               </w:rPr>
             </w:pPr>
+            <w:proofErr w:type="spellStart"/>
             <w:r>
               <w:rPr>
                 <w:rFonts w:cs="Calibri"/>
@@ -2503,6 +2930,7 @@
               </w:rPr>
               <w:t>OoT</w:t>
             </w:r>
+            <w:proofErr w:type="spellEnd"/>
           </w:p>
         </w:tc>
       </w:tr>
@@ -2544,6 +2972,7 @@
                 <w:lang w:val="en-US"/>
               </w:rPr>
             </w:pPr>
+            <w:proofErr w:type="spellStart"/>
             <w:r>
               <w:rPr>
                 <w:rFonts w:cs="Calibri"/>
@@ -2553,6 +2982,7 @@
               </w:rPr>
               <w:t>OoT</w:t>
             </w:r>
+            <w:proofErr w:type="spellEnd"/>
           </w:p>
         </w:tc>
         <w:tc>
@@ -2570,6 +3000,7 @@
                 <w:szCs w:val="22"/>
               </w:rPr>
             </w:pPr>
+            <w:proofErr w:type="spellStart"/>
             <w:r>
               <w:rPr>
                 <w:rFonts w:cs="Calibri"/>
@@ -2579,6 +3010,7 @@
               </w:rPr>
               <w:t>OoT</w:t>
             </w:r>
+            <w:proofErr w:type="spellEnd"/>
           </w:p>
         </w:tc>
         <w:tc>
@@ -2596,6 +3028,7 @@
                 <w:szCs w:val="22"/>
               </w:rPr>
             </w:pPr>
+            <w:proofErr w:type="spellStart"/>
             <w:r>
               <w:rPr>
                 <w:rFonts w:cs="Calibri"/>
@@ -2605,6 +3038,7 @@
               </w:rPr>
               <w:t>OoT</w:t>
             </w:r>
+            <w:proofErr w:type="spellEnd"/>
           </w:p>
         </w:tc>
       </w:tr>
@@ -2755,12 +3189,10 @@
             </w:pPr>
             <w:r>
               <w:rPr>
-                <w:rFonts w:cs="Calibri"/>
-                <w:color w:val="auto"/>
-                <w:sz w:val="22"/>
-                <w:szCs w:val="22"/>
-              </w:rPr>
-              <w:t>0,124</w:t>
+                <w:color w:val="auto"/>
+                <w:lang w:val="en-US"/>
+              </w:rPr>
+              <w:t>236</w:t>
             </w:r>
           </w:p>
         </w:tc>
@@ -2786,7 +3218,7 @@
                 <w:sz w:val="22"/>
                 <w:szCs w:val="22"/>
               </w:rPr>
-              <w:t>0,300</w:t>
+              <w:t>34</w:t>
             </w:r>
           </w:p>
         </w:tc>
@@ -2812,7 +3244,7 @@
                 <w:sz w:val="22"/>
                 <w:szCs w:val="22"/>
               </w:rPr>
-              <w:t>0,139</w:t>
+              <w:t>19</w:t>
             </w:r>
           </w:p>
         </w:tc>
@@ -2857,12 +3289,24 @@
             </w:pPr>
             <w:r>
               <w:rPr>
-                <w:rFonts w:cs="Calibri"/>
-                <w:color w:val="auto"/>
-                <w:sz w:val="22"/>
-                <w:szCs w:val="22"/>
-              </w:rPr>
-              <w:t>0,472</w:t>
+                <w:color w:val="auto"/>
+                <w:lang w:val="en-US"/>
+              </w:rPr>
+              <w:t>1</w:t>
+            </w:r>
+            <w:r>
+              <w:rPr>
+                <w:color w:val="auto"/>
+                <w:lang w:val="en-US"/>
+              </w:rPr>
+              <w:t xml:space="preserve"> </w:t>
+            </w:r>
+            <w:r>
+              <w:rPr>
+                <w:color w:val="auto"/>
+                <w:lang w:val="en-US"/>
+              </w:rPr>
+              <w:t>014</w:t>
             </w:r>
           </w:p>
         </w:tc>
@@ -2888,7 +3332,7 @@
                 <w:sz w:val="22"/>
                 <w:szCs w:val="22"/>
               </w:rPr>
-              <w:t>1,176</w:t>
+              <w:t>101</w:t>
             </w:r>
           </w:p>
         </w:tc>
@@ -2914,7 +3358,7 @@
                 <w:sz w:val="22"/>
                 <w:szCs w:val="22"/>
               </w:rPr>
-              <w:t>0,517</w:t>
+              <w:t>5</w:t>
             </w:r>
           </w:p>
         </w:tc>
@@ -2959,12 +3403,24 @@
             </w:pPr>
             <w:r>
               <w:rPr>
-                <w:rFonts w:cs="Calibri"/>
-                <w:color w:val="auto"/>
-                <w:sz w:val="22"/>
-                <w:szCs w:val="22"/>
-              </w:rPr>
-              <w:t>1,852</w:t>
+                <w:color w:val="auto"/>
+                <w:lang w:val="en-US"/>
+              </w:rPr>
+              <w:t>3</w:t>
+            </w:r>
+            <w:r>
+              <w:rPr>
+                <w:color w:val="auto"/>
+                <w:lang w:val="en-US"/>
+              </w:rPr>
+              <w:t xml:space="preserve"> </w:t>
+            </w:r>
+            <w:r>
+              <w:rPr>
+                <w:color w:val="auto"/>
+                <w:lang w:val="en-US"/>
+              </w:rPr>
+              <w:t>748</w:t>
             </w:r>
           </w:p>
         </w:tc>
@@ -2990,7 +3446,7 @@
                 <w:sz w:val="22"/>
                 <w:szCs w:val="22"/>
               </w:rPr>
-              <w:t>3,905</w:t>
+              <w:t>380</w:t>
             </w:r>
           </w:p>
         </w:tc>
@@ -3016,7 +3472,7 @@
                 <w:sz w:val="22"/>
                 <w:szCs w:val="22"/>
               </w:rPr>
-              <w:t>2,132</w:t>
+              <w:t>18</w:t>
             </w:r>
           </w:p>
         </w:tc>
@@ -3042,6 +3498,7 @@
                 <w:sz w:val="22"/>
                 <w:szCs w:val="22"/>
               </w:rPr>
+              <w:lastRenderedPageBreak/>
               <w:t>80000</w:t>
             </w:r>
           </w:p>
@@ -3061,12 +3518,24 @@
             </w:pPr>
             <w:r>
               <w:rPr>
-                <w:rFonts w:cs="Calibri"/>
-                <w:color w:val="auto"/>
-                <w:sz w:val="22"/>
-                <w:szCs w:val="22"/>
-              </w:rPr>
-              <w:t>7,055</w:t>
+                <w:color w:val="auto"/>
+                <w:lang w:val="en-US"/>
+              </w:rPr>
+              <w:t>14</w:t>
+            </w:r>
+            <w:r>
+              <w:rPr>
+                <w:color w:val="auto"/>
+                <w:lang w:val="en-US"/>
+              </w:rPr>
+              <w:t xml:space="preserve"> </w:t>
+            </w:r>
+            <w:r>
+              <w:rPr>
+                <w:color w:val="auto"/>
+                <w:lang w:val="en-US"/>
+              </w:rPr>
+              <w:t>555</w:t>
             </w:r>
           </w:p>
         </w:tc>
@@ -3092,7 +3561,25 @@
                 <w:sz w:val="22"/>
                 <w:szCs w:val="22"/>
               </w:rPr>
-              <w:t>15,342</w:t>
+              <w:t>1</w:t>
+            </w:r>
+            <w:r>
+              <w:rPr>
+                <w:rFonts w:cs="Calibri"/>
+                <w:color w:val="auto"/>
+                <w:sz w:val="22"/>
+                <w:szCs w:val="22"/>
+              </w:rPr>
+              <w:t xml:space="preserve"> </w:t>
+            </w:r>
+            <w:r>
+              <w:rPr>
+                <w:rFonts w:cs="Calibri"/>
+                <w:color w:val="auto"/>
+                <w:sz w:val="22"/>
+                <w:szCs w:val="22"/>
+              </w:rPr>
+              <w:t>582</w:t>
             </w:r>
           </w:p>
         </w:tc>
@@ -3118,7 +3605,7 @@
                 <w:sz w:val="22"/>
                 <w:szCs w:val="22"/>
               </w:rPr>
-              <w:t>7,577</w:t>
+              <w:t>737</w:t>
             </w:r>
           </w:p>
         </w:tc>
@@ -3144,7 +3631,6 @@
                 <w:sz w:val="22"/>
                 <w:szCs w:val="22"/>
               </w:rPr>
-              <w:lastRenderedPageBreak/>
               <w:t>160000</w:t>
             </w:r>
           </w:p>
@@ -3164,12 +3650,24 @@
             </w:pPr>
             <w:r>
               <w:rPr>
-                <w:rFonts w:cs="Calibri"/>
-                <w:color w:val="auto"/>
-                <w:sz w:val="22"/>
-                <w:szCs w:val="22"/>
-              </w:rPr>
-              <w:t>30,120</w:t>
+                <w:color w:val="auto"/>
+                <w:lang w:val="en-US"/>
+              </w:rPr>
+              <w:t>59</w:t>
+            </w:r>
+            <w:r>
+              <w:rPr>
+                <w:color w:val="auto"/>
+                <w:lang w:val="en-US"/>
+              </w:rPr>
+              <w:t xml:space="preserve"> </w:t>
+            </w:r>
+            <w:r>
+              <w:rPr>
+                <w:color w:val="auto"/>
+                <w:lang w:val="en-US"/>
+              </w:rPr>
+              <w:t>053</w:t>
             </w:r>
           </w:p>
         </w:tc>
@@ -3195,7 +3693,25 @@
                 <w:sz w:val="22"/>
                 <w:szCs w:val="22"/>
               </w:rPr>
-              <w:t>57,923</w:t>
+              <w:t>5</w:t>
+            </w:r>
+            <w:r>
+              <w:rPr>
+                <w:rFonts w:cs="Calibri"/>
+                <w:color w:val="auto"/>
+                <w:sz w:val="22"/>
+                <w:szCs w:val="22"/>
+              </w:rPr>
+              <w:t xml:space="preserve"> </w:t>
+            </w:r>
+            <w:r>
+              <w:rPr>
+                <w:rFonts w:cs="Calibri"/>
+                <w:color w:val="auto"/>
+                <w:sz w:val="22"/>
+                <w:szCs w:val="22"/>
+              </w:rPr>
+              <w:t>314</w:t>
             </w:r>
           </w:p>
         </w:tc>
@@ -3221,7 +3737,7 @@
                 <w:sz w:val="22"/>
                 <w:szCs w:val="22"/>
               </w:rPr>
-              <w:t>30,116</w:t>
+              <w:t>284</w:t>
             </w:r>
           </w:p>
         </w:tc>
@@ -3264,6 +3780,7 @@
                 <w:lang w:val="en-US"/>
               </w:rPr>
             </w:pPr>
+            <w:proofErr w:type="spellStart"/>
             <w:r>
               <w:rPr>
                 <w:rFonts w:cs="Calibri"/>
@@ -3273,6 +3790,7 @@
               </w:rPr>
               <w:t>OoT</w:t>
             </w:r>
+            <w:proofErr w:type="spellEnd"/>
           </w:p>
         </w:tc>
         <w:tc>
@@ -3297,7 +3815,25 @@
                 <w:sz w:val="22"/>
                 <w:szCs w:val="22"/>
               </w:rPr>
-              <w:t>OoT</w:t>
+              <w:t>19</w:t>
+            </w:r>
+            <w:r>
+              <w:rPr>
+                <w:rFonts w:cs="Calibri"/>
+                <w:color w:val="auto"/>
+                <w:sz w:val="22"/>
+                <w:szCs w:val="22"/>
+              </w:rPr>
+              <w:t xml:space="preserve"> </w:t>
+            </w:r>
+            <w:r>
+              <w:rPr>
+                <w:rFonts w:cs="Calibri"/>
+                <w:color w:val="auto"/>
+                <w:sz w:val="22"/>
+                <w:szCs w:val="22"/>
+              </w:rPr>
+              <w:t>479</w:t>
             </w:r>
           </w:p>
         </w:tc>
@@ -3323,7 +3859,25 @@
                 <w:sz w:val="22"/>
                 <w:szCs w:val="22"/>
               </w:rPr>
-              <w:t>OoT</w:t>
+              <w:t>10</w:t>
+            </w:r>
+            <w:r>
+              <w:rPr>
+                <w:rFonts w:cs="Calibri"/>
+                <w:color w:val="auto"/>
+                <w:sz w:val="22"/>
+                <w:szCs w:val="22"/>
+              </w:rPr>
+              <w:t xml:space="preserve"> </w:t>
+            </w:r>
+            <w:r>
+              <w:rPr>
+                <w:rFonts w:cs="Calibri"/>
+                <w:color w:val="auto"/>
+                <w:sz w:val="22"/>
+                <w:szCs w:val="22"/>
+              </w:rPr>
+              <w:t>017</w:t>
             </w:r>
           </w:p>
         </w:tc>
@@ -3366,6 +3920,7 @@
                 <w:lang w:val="en-US"/>
               </w:rPr>
             </w:pPr>
+            <w:proofErr w:type="spellStart"/>
             <w:r>
               <w:rPr>
                 <w:rFonts w:cs="Calibri"/>
@@ -3375,6 +3930,7 @@
               </w:rPr>
               <w:t>OoT</w:t>
             </w:r>
+            <w:proofErr w:type="spellEnd"/>
           </w:p>
         </w:tc>
         <w:tc>
@@ -3399,7 +3955,25 @@
                 <w:sz w:val="22"/>
                 <w:szCs w:val="22"/>
               </w:rPr>
-              <w:t>OoT</w:t>
+              <w:t>71</w:t>
+            </w:r>
+            <w:r>
+              <w:rPr>
+                <w:rFonts w:cs="Calibri"/>
+                <w:color w:val="auto"/>
+                <w:sz w:val="22"/>
+                <w:szCs w:val="22"/>
+              </w:rPr>
+              <w:t xml:space="preserve"> </w:t>
+            </w:r>
+            <w:r>
+              <w:rPr>
+                <w:rFonts w:cs="Calibri"/>
+                <w:color w:val="auto"/>
+                <w:sz w:val="22"/>
+                <w:szCs w:val="22"/>
+              </w:rPr>
+              <w:t>953</w:t>
             </w:r>
           </w:p>
         </w:tc>
@@ -3425,7 +3999,25 @@
                 <w:sz w:val="22"/>
                 <w:szCs w:val="22"/>
               </w:rPr>
-              <w:t>OoT</w:t>
+              <w:t>36</w:t>
+            </w:r>
+            <w:r>
+              <w:rPr>
+                <w:rFonts w:cs="Calibri"/>
+                <w:color w:val="auto"/>
+                <w:sz w:val="22"/>
+                <w:szCs w:val="22"/>
+              </w:rPr>
+              <w:t xml:space="preserve"> </w:t>
+            </w:r>
+            <w:r>
+              <w:rPr>
+                <w:rFonts w:cs="Calibri"/>
+                <w:color w:val="auto"/>
+                <w:sz w:val="22"/>
+                <w:szCs w:val="22"/>
+              </w:rPr>
+              <w:t>711</w:t>
             </w:r>
           </w:p>
         </w:tc>
@@ -3587,7 +4179,21 @@
                 <w:color w:val="auto"/>
                 <w:lang w:val="en-US"/>
               </w:rPr>
-              <w:t>1,239</w:t>
+              <w:t>1</w:t>
+            </w:r>
+            <w:r>
+              <w:rPr>
+                <w:color w:val="auto"/>
+                <w:lang w:val="en-US"/>
+              </w:rPr>
+              <w:t xml:space="preserve"> </w:t>
+            </w:r>
+            <w:r>
+              <w:rPr>
+                <w:color w:val="auto"/>
+                <w:lang w:val="en-US"/>
+              </w:rPr>
+              <w:t>035</w:t>
             </w:r>
           </w:p>
         </w:tc>
@@ -3613,16 +4219,7 @@
                 <w:sz w:val="22"/>
                 <w:szCs w:val="22"/>
               </w:rPr>
-              <w:t>0,</w:t>
-            </w:r>
-            <w:r>
-              <w:rPr>
-                <w:rFonts w:cs="Calibri"/>
-                <w:color w:val="auto"/>
-                <w:sz w:val="22"/>
-                <w:szCs w:val="22"/>
-              </w:rPr>
-              <w:t>124</w:t>
+              <w:t>118</w:t>
             </w:r>
           </w:p>
         </w:tc>
@@ -3648,16 +4245,7 @@
                 <w:sz w:val="22"/>
                 <w:szCs w:val="22"/>
               </w:rPr>
-              <w:t>0,</w:t>
-            </w:r>
-            <w:r>
-              <w:rPr>
-                <w:rFonts w:cs="Calibri"/>
-                <w:color w:val="auto"/>
-                <w:sz w:val="22"/>
-                <w:szCs w:val="22"/>
-              </w:rPr>
-              <w:t>083</w:t>
+              <w:t>78</w:t>
             </w:r>
           </w:p>
         </w:tc>
@@ -3705,7 +4293,21 @@
                 <w:color w:val="auto"/>
                 <w:lang w:val="en-US"/>
               </w:rPr>
-              <w:t>4,521</w:t>
+              <w:t>4</w:t>
+            </w:r>
+            <w:r>
+              <w:rPr>
+                <w:color w:val="auto"/>
+                <w:lang w:val="en-US"/>
+              </w:rPr>
+              <w:t xml:space="preserve"> </w:t>
+            </w:r>
+            <w:r>
+              <w:rPr>
+                <w:color w:val="auto"/>
+                <w:lang w:val="en-US"/>
+              </w:rPr>
+              <w:t>502</w:t>
             </w:r>
           </w:p>
         </w:tc>
@@ -3731,16 +4333,7 @@
                 <w:sz w:val="22"/>
                 <w:szCs w:val="22"/>
               </w:rPr>
-              <w:t>0,</w:t>
-            </w:r>
-            <w:r>
-              <w:rPr>
-                <w:rFonts w:cs="Calibri"/>
-                <w:color w:val="auto"/>
-                <w:sz w:val="22"/>
-                <w:szCs w:val="22"/>
-              </w:rPr>
-              <w:t>478</w:t>
+              <w:t>429</w:t>
             </w:r>
           </w:p>
         </w:tc>
@@ -3766,7 +4359,7 @@
                 <w:sz w:val="22"/>
                 <w:szCs w:val="22"/>
               </w:rPr>
-              <w:t>0,271</w:t>
+              <w:t>243</w:t>
             </w:r>
           </w:p>
         </w:tc>
@@ -3814,7 +4407,21 @@
                 <w:color w:val="auto"/>
                 <w:lang w:val="en-US"/>
               </w:rPr>
-              <w:t>17,212</w:t>
+              <w:t>17</w:t>
+            </w:r>
+            <w:r>
+              <w:rPr>
+                <w:color w:val="auto"/>
+                <w:lang w:val="en-US"/>
+              </w:rPr>
+              <w:t xml:space="preserve"> </w:t>
+            </w:r>
+            <w:r>
+              <w:rPr>
+                <w:color w:val="auto"/>
+                <w:lang w:val="en-US"/>
+              </w:rPr>
+              <w:t>162</w:t>
             </w:r>
           </w:p>
         </w:tc>
@@ -3840,16 +4447,7 @@
                 <w:sz w:val="22"/>
                 <w:szCs w:val="22"/>
               </w:rPr>
-              <w:t>1,</w:t>
-            </w:r>
-            <w:r>
-              <w:rPr>
-                <w:rFonts w:cs="Calibri"/>
-                <w:color w:val="auto"/>
-                <w:sz w:val="22"/>
-                <w:szCs w:val="22"/>
-              </w:rPr>
-              <w:t>810</w:t>
+              <w:t>1 885</w:t>
             </w:r>
           </w:p>
         </w:tc>
@@ -3875,7 +4473,7 @@
                 <w:sz w:val="22"/>
                 <w:szCs w:val="22"/>
               </w:rPr>
-              <w:t>0,921</w:t>
+              <w:t>975</w:t>
             </w:r>
           </w:p>
         </w:tc>
@@ -3920,12 +4518,10 @@
             </w:pPr>
             <w:r>
               <w:rPr>
-                <w:rFonts w:cs="Calibri"/>
-                <w:color w:val="auto"/>
-                <w:sz w:val="22"/>
-                <w:szCs w:val="22"/>
-              </w:rPr>
-              <w:t>OoT</w:t>
+                <w:color w:val="auto"/>
+                <w:lang w:val="en-US"/>
+              </w:rPr>
+              <w:t>68 037</w:t>
             </w:r>
           </w:p>
         </w:tc>
@@ -3951,7 +4547,7 @@
                 <w:sz w:val="22"/>
                 <w:szCs w:val="22"/>
               </w:rPr>
-              <w:t>6,627</w:t>
+              <w:t>6 664</w:t>
             </w:r>
           </w:p>
         </w:tc>
@@ -3977,7 +4573,7 @@
                 <w:sz w:val="22"/>
                 <w:szCs w:val="22"/>
               </w:rPr>
-              <w:t>3,863</w:t>
+              <w:t>3 635</w:t>
             </w:r>
           </w:p>
         </w:tc>
@@ -4020,6 +4616,7 @@
                 <w:lang w:val="en-US"/>
               </w:rPr>
             </w:pPr>
+            <w:proofErr w:type="spellStart"/>
             <w:r>
               <w:rPr>
                 <w:rFonts w:cs="Calibri"/>
@@ -4029,6 +4626,7 @@
               </w:rPr>
               <w:t>OoT</w:t>
             </w:r>
+            <w:proofErr w:type="spellEnd"/>
           </w:p>
         </w:tc>
         <w:tc>
@@ -4053,7 +4651,7 @@
                 <w:sz w:val="22"/>
                 <w:szCs w:val="22"/>
               </w:rPr>
-              <w:t>24,597</w:t>
+              <w:t>23 458</w:t>
             </w:r>
           </w:p>
         </w:tc>
@@ -4079,7 +4677,7 @@
                 <w:sz w:val="22"/>
                 <w:szCs w:val="22"/>
               </w:rPr>
-              <w:t>13,748</w:t>
+              <w:t>13 225</w:t>
             </w:r>
           </w:p>
         </w:tc>
@@ -4122,6 +4720,7 @@
                 <w:lang w:val="en-US"/>
               </w:rPr>
             </w:pPr>
+            <w:proofErr w:type="spellStart"/>
             <w:r>
               <w:rPr>
                 <w:rFonts w:cs="Calibri"/>
@@ -4131,6 +4730,7 @@
               </w:rPr>
               <w:t>OoT</w:t>
             </w:r>
+            <w:proofErr w:type="spellEnd"/>
           </w:p>
         </w:tc>
         <w:tc>
@@ -4155,7 +4755,7 @@
                 <w:sz w:val="22"/>
                 <w:szCs w:val="22"/>
               </w:rPr>
-              <w:t>OoT</w:t>
+              <w:t>85 645</w:t>
             </w:r>
           </w:p>
         </w:tc>
@@ -4181,7 +4781,7 @@
                 <w:sz w:val="22"/>
                 <w:szCs w:val="22"/>
               </w:rPr>
-              <w:t>48,122</w:t>
+              <w:t>46 958</w:t>
             </w:r>
           </w:p>
         </w:tc>
@@ -4224,6 +4824,7 @@
                 <w:lang w:val="en-US"/>
               </w:rPr>
             </w:pPr>
+            <w:proofErr w:type="spellStart"/>
             <w:r>
               <w:rPr>
                 <w:rFonts w:cs="Calibri"/>
@@ -4233,6 +4834,7 @@
               </w:rPr>
               <w:t>OoT</w:t>
             </w:r>
+            <w:proofErr w:type="spellEnd"/>
           </w:p>
         </w:tc>
         <w:tc>
@@ -4250,6 +4852,7 @@
                 <w:szCs w:val="22"/>
               </w:rPr>
             </w:pPr>
+            <w:proofErr w:type="spellStart"/>
             <w:r>
               <w:rPr>
                 <w:rFonts w:cs="Calibri"/>
@@ -4259,6 +4862,7 @@
               </w:rPr>
               <w:t>OoT</w:t>
             </w:r>
+            <w:proofErr w:type="spellEnd"/>
           </w:p>
         </w:tc>
         <w:tc>
@@ -4276,6 +4880,7 @@
                 <w:szCs w:val="22"/>
               </w:rPr>
             </w:pPr>
+            <w:proofErr w:type="spellStart"/>
             <w:r>
               <w:rPr>
                 <w:rFonts w:cs="Calibri"/>
@@ -4285,6 +4890,7 @@
               </w:rPr>
               <w:t>OoT</w:t>
             </w:r>
+            <w:proofErr w:type="spellEnd"/>
           </w:p>
         </w:tc>
       </w:tr>
@@ -4753,9 +5359,11 @@
               <w:color w:val="0098CD"/>
             </w:rPr>
           </w:pPr>
+          <w:proofErr w:type="spellStart"/>
           <w:r>
             <w:t>Algorithmics</w:t>
           </w:r>
+          <w:proofErr w:type="spellEnd"/>
         </w:p>
       </w:tc>
       <w:tc>
@@ -4773,6 +5381,7 @@
               <w:szCs w:val="22"/>
             </w:rPr>
           </w:pPr>
+          <w:proofErr w:type="spellStart"/>
           <w:r>
             <w:rPr>
               <w:rFonts w:cs="UnitOT-Medi"/>
@@ -4780,8 +5389,29 @@
               <w:sz w:val="22"/>
               <w:szCs w:val="22"/>
             </w:rPr>
-            <w:t>Student information</w:t>
+            <w:t>Student</w:t>
           </w:r>
+          <w:proofErr w:type="spellEnd"/>
+          <w:r>
+            <w:rPr>
+              <w:rFonts w:cs="UnitOT-Medi"/>
+              <w:color w:val="0098CD"/>
+              <w:sz w:val="22"/>
+              <w:szCs w:val="22"/>
+            </w:rPr>
+            <w:t xml:space="preserve"> </w:t>
+          </w:r>
+          <w:proofErr w:type="spellStart"/>
+          <w:r>
+            <w:rPr>
+              <w:rFonts w:cs="UnitOT-Medi"/>
+              <w:color w:val="0098CD"/>
+              <w:sz w:val="22"/>
+              <w:szCs w:val="22"/>
+            </w:rPr>
+            <w:t>information</w:t>
+          </w:r>
+          <w:proofErr w:type="spellEnd"/>
         </w:p>
       </w:tc>
       <w:tc>
@@ -4831,6 +5461,7 @@
               <w:szCs w:val="22"/>
             </w:rPr>
           </w:pPr>
+          <w:proofErr w:type="spellStart"/>
           <w:r>
             <w:rPr>
               <w:rFonts w:cs="UnitOT-Medi"/>
@@ -4838,8 +5469,39 @@
               <w:sz w:val="22"/>
               <w:szCs w:val="22"/>
             </w:rPr>
-            <w:t xml:space="preserve">Number of </w:t>
+            <w:t>Number</w:t>
           </w:r>
+          <w:proofErr w:type="spellEnd"/>
+          <w:r>
+            <w:rPr>
+              <w:rFonts w:cs="UnitOT-Medi"/>
+              <w:color w:val="0098CD"/>
+              <w:sz w:val="22"/>
+              <w:szCs w:val="22"/>
+            </w:rPr>
+            <w:t xml:space="preserve"> </w:t>
+          </w:r>
+          <w:proofErr w:type="spellStart"/>
+          <w:r>
+            <w:rPr>
+              <w:rFonts w:cs="UnitOT-Medi"/>
+              <w:color w:val="0098CD"/>
+              <w:sz w:val="22"/>
+              <w:szCs w:val="22"/>
+            </w:rPr>
+            <w:t>of</w:t>
+          </w:r>
+          <w:proofErr w:type="spellEnd"/>
+          <w:r>
+            <w:rPr>
+              <w:rFonts w:cs="UnitOT-Medi"/>
+              <w:color w:val="0098CD"/>
+              <w:sz w:val="22"/>
+              <w:szCs w:val="22"/>
+            </w:rPr>
+            <w:t xml:space="preserve"> </w:t>
+          </w:r>
+          <w:proofErr w:type="spellStart"/>
           <w:r>
             <w:rPr>
               <w:rFonts w:cs="UnitOT-Medi"/>
@@ -4849,6 +5511,7 @@
             </w:rPr>
             <w:t>session</w:t>
           </w:r>
+          <w:proofErr w:type="spellEnd"/>
         </w:p>
       </w:tc>
     </w:tr>
@@ -4993,6 +5656,7 @@
               <w:szCs w:val="22"/>
             </w:rPr>
           </w:pPr>
+          <w:proofErr w:type="spellStart"/>
           <w:r>
             <w:rPr>
               <w:sz w:val="22"/>
@@ -5000,6 +5664,7 @@
             </w:rPr>
             <w:t>Surname</w:t>
           </w:r>
+          <w:proofErr w:type="spellEnd"/>
           <w:r>
             <w:rPr>
               <w:sz w:val="22"/>
@@ -5094,12 +5759,21 @@
               <w:szCs w:val="22"/>
             </w:rPr>
           </w:pPr>
+          <w:proofErr w:type="spellStart"/>
           <w:r>
             <w:rPr>
               <w:sz w:val="22"/>
               <w:szCs w:val="22"/>
             </w:rPr>
-            <w:t>Name:</w:t>
+            <w:t>Name</w:t>
+          </w:r>
+          <w:proofErr w:type="spellEnd"/>
+          <w:r>
+            <w:rPr>
+              <w:sz w:val="22"/>
+              <w:szCs w:val="22"/>
+            </w:rPr>
+            <w:t>:</w:t>
           </w:r>
           <w:r>
             <w:rPr>

</xml_diff>

<commit_message>
Delivery sessions 0, 1.1 and 1.2
</commit_message>
<xml_diff>
--- a/algstudent/s0/lab0.UO293693.docx
+++ b/algstudent/s0/lab0.UO293693.docx
@@ -85,7 +85,7 @@
           <w:color w:val="auto"/>
         </w:rPr>
         <w:drawing>
-          <wp:anchor distT="0" distB="0" distL="114300" distR="114300" simplePos="0" relativeHeight="251658240" behindDoc="1" locked="0" layoutInCell="1" allowOverlap="1" wp14:anchorId="21AFEC7D" wp14:editId="21651D08">
+          <wp:anchor distT="0" distB="0" distL="114300" distR="114300" simplePos="0" relativeHeight="251658240" behindDoc="1" locked="0" layoutInCell="1" allowOverlap="1" wp14:anchorId="21AFEC7D" wp14:editId="437BA111">
             <wp:simplePos x="0" y="0"/>
             <wp:positionH relativeFrom="column">
               <wp:posOffset>5049520</wp:posOffset>
@@ -225,23 +225,7 @@
           <w:color w:val="auto"/>
           <w:lang w:val="en-US"/>
         </w:rPr>
-        <w:t xml:space="preserve">13th Gen Intel(R) </w:t>
-      </w:r>
-      <w:proofErr w:type="gramStart"/>
-      <w:r>
-        <w:rPr>
-          <w:color w:val="auto"/>
-          <w:lang w:val="en-US"/>
-        </w:rPr>
-        <w:t>Core(</w:t>
-      </w:r>
-      <w:proofErr w:type="gramEnd"/>
-      <w:r>
-        <w:rPr>
-          <w:color w:val="auto"/>
-          <w:lang w:val="en-US"/>
-        </w:rPr>
-        <w:t>TM) i7-13700H   2.40 GHz</w:t>
+        <w:t>13th Gen Intel(R) Core(TM) i7-13700H   2.40 GHz</w:t>
       </w:r>
     </w:p>
     <w:p>
@@ -537,7 +521,6 @@
                 <w:lang w:val="en-US"/>
               </w:rPr>
             </w:pPr>
-            <w:proofErr w:type="spellStart"/>
             <w:r>
               <w:rPr>
                 <w:rFonts w:cs="Calibri"/>
@@ -547,7 +530,6 @@
               </w:rPr>
               <w:t>OoT</w:t>
             </w:r>
-            <w:proofErr w:type="spellEnd"/>
           </w:p>
         </w:tc>
       </w:tr>
@@ -589,7 +571,6 @@
                 <w:lang w:val="en-US"/>
               </w:rPr>
             </w:pPr>
-            <w:proofErr w:type="spellStart"/>
             <w:r>
               <w:rPr>
                 <w:rFonts w:cs="Calibri"/>
@@ -599,7 +580,6 @@
               </w:rPr>
               <w:t>OoT</w:t>
             </w:r>
-            <w:proofErr w:type="spellEnd"/>
           </w:p>
         </w:tc>
       </w:tr>
@@ -641,7 +621,6 @@
                 <w:lang w:val="en-US"/>
               </w:rPr>
             </w:pPr>
-            <w:proofErr w:type="spellStart"/>
             <w:r>
               <w:rPr>
                 <w:rFonts w:cs="Calibri"/>
@@ -651,7 +630,6 @@
               </w:rPr>
               <w:t>OoT</w:t>
             </w:r>
-            <w:proofErr w:type="spellEnd"/>
           </w:p>
         </w:tc>
       </w:tr>
@@ -693,7 +671,6 @@
                 <w:lang w:val="en-US"/>
               </w:rPr>
             </w:pPr>
-            <w:proofErr w:type="spellStart"/>
             <w:r>
               <w:rPr>
                 <w:rFonts w:cs="Calibri"/>
@@ -703,7 +680,6 @@
               </w:rPr>
               <w:t>OoT</w:t>
             </w:r>
-            <w:proofErr w:type="spellEnd"/>
           </w:p>
         </w:tc>
       </w:tr>
@@ -1071,7 +1047,6 @@
                 <w:lang w:val="en-US"/>
               </w:rPr>
             </w:pPr>
-            <w:proofErr w:type="spellStart"/>
             <w:r>
               <w:rPr>
                 <w:rFonts w:cs="Calibri"/>
@@ -1081,7 +1056,6 @@
               </w:rPr>
               <w:t>OoT</w:t>
             </w:r>
-            <w:proofErr w:type="spellEnd"/>
           </w:p>
         </w:tc>
       </w:tr>
@@ -1123,7 +1097,6 @@
                 <w:lang w:val="en-US"/>
               </w:rPr>
             </w:pPr>
-            <w:proofErr w:type="spellStart"/>
             <w:r>
               <w:rPr>
                 <w:rFonts w:cs="Calibri"/>
@@ -1133,7 +1106,6 @@
               </w:rPr>
               <w:t>OoT</w:t>
             </w:r>
-            <w:proofErr w:type="spellEnd"/>
           </w:p>
         </w:tc>
       </w:tr>
@@ -1175,7 +1147,6 @@
                 <w:lang w:val="en-US"/>
               </w:rPr>
             </w:pPr>
-            <w:proofErr w:type="spellStart"/>
             <w:r>
               <w:rPr>
                 <w:rFonts w:cs="Calibri"/>
@@ -1185,7 +1156,6 @@
               </w:rPr>
               <w:t>OoT</w:t>
             </w:r>
-            <w:proofErr w:type="spellEnd"/>
           </w:p>
         </w:tc>
       </w:tr>
@@ -1227,7 +1197,6 @@
                 <w:lang w:val="en-US"/>
               </w:rPr>
             </w:pPr>
-            <w:proofErr w:type="spellStart"/>
             <w:r>
               <w:rPr>
                 <w:rFonts w:cs="Calibri"/>
@@ -1237,7 +1206,6 @@
               </w:rPr>
               <w:t>OoT</w:t>
             </w:r>
-            <w:proofErr w:type="spellEnd"/>
           </w:p>
         </w:tc>
       </w:tr>
@@ -1285,30 +1253,8 @@
         <w:rPr>
           <w:color w:val="auto"/>
         </w:rPr>
-        <w:t xml:space="preserve">Factor 3: </w:t>
+        <w:t>Factor 3: implementation environment</w:t>
       </w:r>
-      <w:proofErr w:type="spellStart"/>
-      <w:r>
-        <w:rPr>
-          <w:color w:val="auto"/>
-        </w:rPr>
-        <w:t>implementation</w:t>
-      </w:r>
-      <w:proofErr w:type="spellEnd"/>
-      <w:r>
-        <w:rPr>
-          <w:color w:val="auto"/>
-        </w:rPr>
-        <w:t xml:space="preserve"> </w:t>
-      </w:r>
-      <w:proofErr w:type="spellStart"/>
-      <w:r>
-        <w:rPr>
-          <w:color w:val="auto"/>
-        </w:rPr>
-        <w:t>environment</w:t>
-      </w:r>
-      <w:proofErr w:type="spellEnd"/>
     </w:p>
     <w:tbl>
       <w:tblPr>
@@ -1453,21 +1399,7 @@
                 <w:color w:val="auto"/>
                 <w:lang w:val="en-US"/>
               </w:rPr>
-              <w:t>5</w:t>
-            </w:r>
-            <w:r>
-              <w:rPr>
-                <w:color w:val="auto"/>
-                <w:lang w:val="en-US"/>
-              </w:rPr>
-              <w:t xml:space="preserve"> </w:t>
-            </w:r>
-            <w:r>
-              <w:rPr>
-                <w:color w:val="auto"/>
-                <w:lang w:val="en-US"/>
-              </w:rPr>
-              <w:t>038</w:t>
+              <w:t>5 038</w:t>
             </w:r>
           </w:p>
         </w:tc>
@@ -1553,21 +1485,7 @@
                 <w:color w:val="auto"/>
                 <w:lang w:val="en-US"/>
               </w:rPr>
-              <w:t>21</w:t>
-            </w:r>
-            <w:r>
-              <w:rPr>
-                <w:color w:val="auto"/>
-                <w:lang w:val="en-US"/>
-              </w:rPr>
-              <w:t xml:space="preserve"> </w:t>
-            </w:r>
-            <w:r>
-              <w:rPr>
-                <w:color w:val="auto"/>
-                <w:lang w:val="en-US"/>
-              </w:rPr>
-              <w:t>625</w:t>
+              <w:t>21 625</w:t>
             </w:r>
           </w:p>
         </w:tc>
@@ -1653,21 +1571,7 @@
                 <w:color w:val="auto"/>
                 <w:lang w:val="en-US"/>
               </w:rPr>
-              <w:t>80</w:t>
-            </w:r>
-            <w:r>
-              <w:rPr>
-                <w:color w:val="auto"/>
-                <w:lang w:val="en-US"/>
-              </w:rPr>
-              <w:t xml:space="preserve"> </w:t>
-            </w:r>
-            <w:r>
-              <w:rPr>
-                <w:color w:val="auto"/>
-                <w:lang w:val="en-US"/>
-              </w:rPr>
-              <w:t>944</w:t>
+              <w:t>80 944</w:t>
             </w:r>
           </w:p>
         </w:tc>
@@ -1734,7 +1638,6 @@
                 <w:szCs w:val="22"/>
               </w:rPr>
             </w:pPr>
-            <w:proofErr w:type="spellStart"/>
             <w:r>
               <w:rPr>
                 <w:rFonts w:cs="Calibri"/>
@@ -1744,7 +1647,6 @@
               </w:rPr>
               <w:t>OoT</w:t>
             </w:r>
-            <w:proofErr w:type="spellEnd"/>
           </w:p>
         </w:tc>
       </w:tr>
@@ -1810,7 +1712,6 @@
                 <w:szCs w:val="22"/>
               </w:rPr>
             </w:pPr>
-            <w:proofErr w:type="spellStart"/>
             <w:r>
               <w:rPr>
                 <w:rFonts w:cs="Calibri"/>
@@ -1820,7 +1721,6 @@
               </w:rPr>
               <w:t>OoT</w:t>
             </w:r>
-            <w:proofErr w:type="spellEnd"/>
           </w:p>
         </w:tc>
       </w:tr>
@@ -1862,7 +1762,6 @@
                 <w:lang w:val="en-US"/>
               </w:rPr>
             </w:pPr>
-            <w:proofErr w:type="spellStart"/>
             <w:r>
               <w:rPr>
                 <w:rFonts w:cs="Calibri"/>
@@ -1872,7 +1771,6 @@
               </w:rPr>
               <w:t>OoT</w:t>
             </w:r>
-            <w:proofErr w:type="spellEnd"/>
           </w:p>
         </w:tc>
         <w:tc>
@@ -1890,7 +1788,6 @@
                 <w:szCs w:val="22"/>
               </w:rPr>
             </w:pPr>
-            <w:proofErr w:type="spellStart"/>
             <w:r>
               <w:rPr>
                 <w:rFonts w:cs="Calibri"/>
@@ -1900,7 +1797,6 @@
               </w:rPr>
               <w:t>OoT</w:t>
             </w:r>
-            <w:proofErr w:type="spellEnd"/>
           </w:p>
         </w:tc>
       </w:tr>
@@ -1942,7 +1838,6 @@
                 <w:lang w:val="en-US"/>
               </w:rPr>
             </w:pPr>
-            <w:proofErr w:type="spellStart"/>
             <w:r>
               <w:rPr>
                 <w:rFonts w:cs="Calibri"/>
@@ -1952,7 +1847,6 @@
               </w:rPr>
               <w:t>OoT</w:t>
             </w:r>
-            <w:proofErr w:type="spellEnd"/>
           </w:p>
         </w:tc>
         <w:tc>
@@ -1970,7 +1864,6 @@
                 <w:szCs w:val="22"/>
               </w:rPr>
             </w:pPr>
-            <w:proofErr w:type="spellStart"/>
             <w:r>
               <w:rPr>
                 <w:rFonts w:cs="Calibri"/>
@@ -1980,7 +1873,6 @@
               </w:rPr>
               <w:t>OoT</w:t>
             </w:r>
-            <w:proofErr w:type="spellEnd"/>
           </w:p>
         </w:tc>
       </w:tr>
@@ -2002,16 +1894,8 @@
         <w:rPr>
           <w:lang w:val="en-US"/>
         </w:rPr>
-        <w:t xml:space="preserve">The times in Java are significantly better than those in Python as Java has built-in </w:t>
+        <w:t>The times in Java are significantly better than those in Python as Java has built-in improvements</w:t>
       </w:r>
-      <w:proofErr w:type="gramStart"/>
-      <w:r>
-        <w:rPr>
-          <w:lang w:val="en-US"/>
-        </w:rPr>
-        <w:t>improvements</w:t>
-      </w:r>
-      <w:proofErr w:type="gramEnd"/>
     </w:p>
     <w:p>
       <w:pPr>
@@ -2575,7 +2459,6 @@
                 <w:lang w:val="en-US"/>
               </w:rPr>
             </w:pPr>
-            <w:proofErr w:type="spellStart"/>
             <w:r>
               <w:rPr>
                 <w:rFonts w:cs="Calibri"/>
@@ -2585,7 +2468,6 @@
               </w:rPr>
               <w:t>OoT</w:t>
             </w:r>
-            <w:proofErr w:type="spellEnd"/>
           </w:p>
         </w:tc>
         <w:tc>
@@ -2724,7 +2606,6 @@
                 <w:lang w:val="en-US"/>
               </w:rPr>
             </w:pPr>
-            <w:proofErr w:type="spellStart"/>
             <w:r>
               <w:rPr>
                 <w:rFonts w:cs="Calibri"/>
@@ -2734,7 +2615,6 @@
               </w:rPr>
               <w:t>OoT</w:t>
             </w:r>
-            <w:proofErr w:type="spellEnd"/>
           </w:p>
         </w:tc>
         <w:tc>
@@ -2864,7 +2744,6 @@
                 <w:lang w:val="en-US"/>
               </w:rPr>
             </w:pPr>
-            <w:proofErr w:type="spellStart"/>
             <w:r>
               <w:rPr>
                 <w:rFonts w:cs="Calibri"/>
@@ -2874,7 +2753,6 @@
               </w:rPr>
               <w:t>OoT</w:t>
             </w:r>
-            <w:proofErr w:type="spellEnd"/>
           </w:p>
         </w:tc>
         <w:tc>
@@ -2892,7 +2770,6 @@
                 <w:szCs w:val="22"/>
               </w:rPr>
             </w:pPr>
-            <w:proofErr w:type="spellStart"/>
             <w:r>
               <w:rPr>
                 <w:rFonts w:cs="Calibri"/>
@@ -2902,7 +2779,6 @@
               </w:rPr>
               <w:t>OoT</w:t>
             </w:r>
-            <w:proofErr w:type="spellEnd"/>
           </w:p>
         </w:tc>
         <w:tc>
@@ -2920,7 +2796,6 @@
                 <w:szCs w:val="22"/>
               </w:rPr>
             </w:pPr>
-            <w:proofErr w:type="spellStart"/>
             <w:r>
               <w:rPr>
                 <w:rFonts w:cs="Calibri"/>
@@ -2930,7 +2805,6 @@
               </w:rPr>
               <w:t>OoT</w:t>
             </w:r>
-            <w:proofErr w:type="spellEnd"/>
           </w:p>
         </w:tc>
       </w:tr>
@@ -2972,7 +2846,6 @@
                 <w:lang w:val="en-US"/>
               </w:rPr>
             </w:pPr>
-            <w:proofErr w:type="spellStart"/>
             <w:r>
               <w:rPr>
                 <w:rFonts w:cs="Calibri"/>
@@ -2982,7 +2855,6 @@
               </w:rPr>
               <w:t>OoT</w:t>
             </w:r>
-            <w:proofErr w:type="spellEnd"/>
           </w:p>
         </w:tc>
         <w:tc>
@@ -3000,7 +2872,6 @@
                 <w:szCs w:val="22"/>
               </w:rPr>
             </w:pPr>
-            <w:proofErr w:type="spellStart"/>
             <w:r>
               <w:rPr>
                 <w:rFonts w:cs="Calibri"/>
@@ -3010,7 +2881,6 @@
               </w:rPr>
               <w:t>OoT</w:t>
             </w:r>
-            <w:proofErr w:type="spellEnd"/>
           </w:p>
         </w:tc>
         <w:tc>
@@ -3028,7 +2898,6 @@
                 <w:szCs w:val="22"/>
               </w:rPr>
             </w:pPr>
-            <w:proofErr w:type="spellStart"/>
             <w:r>
               <w:rPr>
                 <w:rFonts w:cs="Calibri"/>
@@ -3038,7 +2907,6 @@
               </w:rPr>
               <w:t>OoT</w:t>
             </w:r>
-            <w:proofErr w:type="spellEnd"/>
           </w:p>
         </w:tc>
       </w:tr>
@@ -3050,6 +2918,39 @@
           <w:lang w:val="en-US"/>
         </w:rPr>
       </w:pPr>
+    </w:p>
+    <w:p>
+      <w:pPr>
+        <w:spacing w:after="160" w:line="259" w:lineRule="auto"/>
+        <w:jc w:val="left"/>
+        <w:rPr>
+          <w:color w:val="auto"/>
+          <w:lang w:val="en-US"/>
+        </w:rPr>
+      </w:pPr>
+      <w:r>
+        <w:rPr>
+          <w:color w:val="auto"/>
+          <w:lang w:val="en-US"/>
+        </w:rPr>
+        <w:br w:type="page"/>
+      </w:r>
+    </w:p>
+    <w:p>
+      <w:pPr>
+        <w:rPr>
+          <w:color w:val="auto"/>
+          <w:lang w:val="en-US"/>
+        </w:rPr>
+      </w:pPr>
+      <w:r>
+        <w:rPr>
+          <w:color w:val="auto"/>
+          <w:lang w:val="en-US"/>
+        </w:rPr>
+        <w:lastRenderedPageBreak/>
+        <w:t>With optimizations</w:t>
+      </w:r>
     </w:p>
     <w:tbl>
       <w:tblPr>
@@ -3498,7 +3399,6 @@
                 <w:sz w:val="22"/>
                 <w:szCs w:val="22"/>
               </w:rPr>
-              <w:lastRenderedPageBreak/>
               <w:t>80000</w:t>
             </w:r>
           </w:p>
@@ -3780,7 +3680,6 @@
                 <w:lang w:val="en-US"/>
               </w:rPr>
             </w:pPr>
-            <w:proofErr w:type="spellStart"/>
             <w:r>
               <w:rPr>
                 <w:rFonts w:cs="Calibri"/>
@@ -3790,7 +3689,6 @@
               </w:rPr>
               <w:t>OoT</w:t>
             </w:r>
-            <w:proofErr w:type="spellEnd"/>
           </w:p>
         </w:tc>
         <w:tc>
@@ -3920,7 +3818,6 @@
                 <w:lang w:val="en-US"/>
               </w:rPr>
             </w:pPr>
-            <w:proofErr w:type="spellStart"/>
             <w:r>
               <w:rPr>
                 <w:rFonts w:cs="Calibri"/>
@@ -3930,7 +3827,6 @@
               </w:rPr>
               <w:t>OoT</w:t>
             </w:r>
-            <w:proofErr w:type="spellEnd"/>
           </w:p>
         </w:tc>
         <w:tc>
@@ -4023,6 +3919,14 @@
         </w:tc>
       </w:tr>
     </w:tbl>
+    <w:p>
+      <w:pPr>
+        <w:rPr>
+          <w:color w:val="auto"/>
+          <w:lang w:val="en-US"/>
+        </w:rPr>
+      </w:pPr>
+    </w:p>
     <w:p>
       <w:pPr>
         <w:rPr>
@@ -4616,7 +4520,6 @@
                 <w:lang w:val="en-US"/>
               </w:rPr>
             </w:pPr>
-            <w:proofErr w:type="spellStart"/>
             <w:r>
               <w:rPr>
                 <w:rFonts w:cs="Calibri"/>
@@ -4626,7 +4529,6 @@
               </w:rPr>
               <w:t>OoT</w:t>
             </w:r>
-            <w:proofErr w:type="spellEnd"/>
           </w:p>
         </w:tc>
         <w:tc>
@@ -4720,7 +4622,6 @@
                 <w:lang w:val="en-US"/>
               </w:rPr>
             </w:pPr>
-            <w:proofErr w:type="spellStart"/>
             <w:r>
               <w:rPr>
                 <w:rFonts w:cs="Calibri"/>
@@ -4730,7 +4631,6 @@
               </w:rPr>
               <w:t>OoT</w:t>
             </w:r>
-            <w:proofErr w:type="spellEnd"/>
           </w:p>
         </w:tc>
         <w:tc>
@@ -4824,7 +4724,6 @@
                 <w:lang w:val="en-US"/>
               </w:rPr>
             </w:pPr>
-            <w:proofErr w:type="spellStart"/>
             <w:r>
               <w:rPr>
                 <w:rFonts w:cs="Calibri"/>
@@ -4834,7 +4733,6 @@
               </w:rPr>
               <w:t>OoT</w:t>
             </w:r>
-            <w:proofErr w:type="spellEnd"/>
           </w:p>
         </w:tc>
         <w:tc>
@@ -4852,7 +4750,6 @@
                 <w:szCs w:val="22"/>
               </w:rPr>
             </w:pPr>
-            <w:proofErr w:type="spellStart"/>
             <w:r>
               <w:rPr>
                 <w:rFonts w:cs="Calibri"/>
@@ -4862,7 +4759,6 @@
               </w:rPr>
               <w:t>OoT</w:t>
             </w:r>
-            <w:proofErr w:type="spellEnd"/>
           </w:p>
         </w:tc>
         <w:tc>
@@ -4880,7 +4776,6 @@
                 <w:szCs w:val="22"/>
               </w:rPr>
             </w:pPr>
-            <w:proofErr w:type="spellStart"/>
             <w:r>
               <w:rPr>
                 <w:rFonts w:cs="Calibri"/>
@@ -4890,7 +4785,6 @@
               </w:rPr>
               <w:t>OoT</w:t>
             </w:r>
-            <w:proofErr w:type="spellEnd"/>
           </w:p>
         </w:tc>
       </w:tr>
@@ -4902,6 +4796,58 @@
           <w:lang w:val="en-US"/>
         </w:rPr>
       </w:pPr>
+    </w:p>
+    <w:p>
+      <w:pPr>
+        <w:rPr>
+          <w:color w:val="auto"/>
+          <w:lang w:val="en-GB"/>
+        </w:rPr>
+      </w:pPr>
+      <w:r>
+        <w:rPr>
+          <w:color w:val="auto"/>
+          <w:lang w:val="en-US"/>
+        </w:rPr>
+        <w:t xml:space="preserve">The </w:t>
+      </w:r>
+      <w:r>
+        <w:rPr>
+          <w:color w:val="auto"/>
+          <w:lang w:val="en-US"/>
+        </w:rPr>
+        <w:t xml:space="preserve">optimizations can be seen perfectly, as for example for an N of </w:t>
+      </w:r>
+      <w:r>
+        <w:rPr>
+          <w:rFonts w:cs="Calibri"/>
+          <w:color w:val="auto"/>
+          <w:sz w:val="22"/>
+          <w:szCs w:val="22"/>
+          <w:lang w:val="en-GB"/>
+        </w:rPr>
+        <w:t>80000</w:t>
+      </w:r>
+      <w:r>
+        <w:rPr>
+          <w:rFonts w:cs="Calibri"/>
+          <w:color w:val="auto"/>
+          <w:sz w:val="22"/>
+          <w:szCs w:val="22"/>
+          <w:lang w:val="en-GB"/>
+        </w:rPr>
+        <w:t xml:space="preserve"> times without optimizations are </w:t>
+      </w:r>
+      <w:r>
+        <w:rPr>
+          <w:rFonts w:cs="Calibri"/>
+          <w:color w:val="auto"/>
+          <w:sz w:val="22"/>
+          <w:szCs w:val="22"/>
+          <w:lang w:val="en-GB"/>
+        </w:rPr>
+        <w:t>more or less 6 times slower than times with optimizations</w:t>
+      </w:r>
     </w:p>
     <w:sectPr>
       <w:headerReference w:type="default" r:id="rId10"/>
@@ -5359,11 +5305,9 @@
               <w:color w:val="0098CD"/>
             </w:rPr>
           </w:pPr>
-          <w:proofErr w:type="spellStart"/>
           <w:r>
             <w:t>Algorithmics</w:t>
           </w:r>
-          <w:proofErr w:type="spellEnd"/>
         </w:p>
       </w:tc>
       <w:tc>
@@ -5381,7 +5325,6 @@
               <w:szCs w:val="22"/>
             </w:rPr>
           </w:pPr>
-          <w:proofErr w:type="spellStart"/>
           <w:r>
             <w:rPr>
               <w:rFonts w:cs="UnitOT-Medi"/>
@@ -5389,29 +5332,8 @@
               <w:sz w:val="22"/>
               <w:szCs w:val="22"/>
             </w:rPr>
-            <w:t>Student</w:t>
+            <w:t>Student information</w:t>
           </w:r>
-          <w:proofErr w:type="spellEnd"/>
-          <w:r>
-            <w:rPr>
-              <w:rFonts w:cs="UnitOT-Medi"/>
-              <w:color w:val="0098CD"/>
-              <w:sz w:val="22"/>
-              <w:szCs w:val="22"/>
-            </w:rPr>
-            <w:t xml:space="preserve"> </w:t>
-          </w:r>
-          <w:proofErr w:type="spellStart"/>
-          <w:r>
-            <w:rPr>
-              <w:rFonts w:cs="UnitOT-Medi"/>
-              <w:color w:val="0098CD"/>
-              <w:sz w:val="22"/>
-              <w:szCs w:val="22"/>
-            </w:rPr>
-            <w:t>information</w:t>
-          </w:r>
-          <w:proofErr w:type="spellEnd"/>
         </w:p>
       </w:tc>
       <w:tc>
@@ -5461,7 +5383,6 @@
               <w:szCs w:val="22"/>
             </w:rPr>
           </w:pPr>
-          <w:proofErr w:type="spellStart"/>
           <w:r>
             <w:rPr>
               <w:rFonts w:cs="UnitOT-Medi"/>
@@ -5469,39 +5390,8 @@
               <w:sz w:val="22"/>
               <w:szCs w:val="22"/>
             </w:rPr>
-            <w:t>Number</w:t>
+            <w:t xml:space="preserve">Number of </w:t>
           </w:r>
-          <w:proofErr w:type="spellEnd"/>
-          <w:r>
-            <w:rPr>
-              <w:rFonts w:cs="UnitOT-Medi"/>
-              <w:color w:val="0098CD"/>
-              <w:sz w:val="22"/>
-              <w:szCs w:val="22"/>
-            </w:rPr>
-            <w:t xml:space="preserve"> </w:t>
-          </w:r>
-          <w:proofErr w:type="spellStart"/>
-          <w:r>
-            <w:rPr>
-              <w:rFonts w:cs="UnitOT-Medi"/>
-              <w:color w:val="0098CD"/>
-              <w:sz w:val="22"/>
-              <w:szCs w:val="22"/>
-            </w:rPr>
-            <w:t>of</w:t>
-          </w:r>
-          <w:proofErr w:type="spellEnd"/>
-          <w:r>
-            <w:rPr>
-              <w:rFonts w:cs="UnitOT-Medi"/>
-              <w:color w:val="0098CD"/>
-              <w:sz w:val="22"/>
-              <w:szCs w:val="22"/>
-            </w:rPr>
-            <w:t xml:space="preserve"> </w:t>
-          </w:r>
-          <w:proofErr w:type="spellStart"/>
           <w:r>
             <w:rPr>
               <w:rFonts w:cs="UnitOT-Medi"/>
@@ -5511,7 +5401,6 @@
             </w:rPr>
             <w:t>session</w:t>
           </w:r>
-          <w:proofErr w:type="spellEnd"/>
         </w:p>
       </w:tc>
     </w:tr>
@@ -5656,7 +5545,6 @@
               <w:szCs w:val="22"/>
             </w:rPr>
           </w:pPr>
-          <w:proofErr w:type="spellStart"/>
           <w:r>
             <w:rPr>
               <w:sz w:val="22"/>
@@ -5664,7 +5552,6 @@
             </w:rPr>
             <w:t>Surname</w:t>
           </w:r>
-          <w:proofErr w:type="spellEnd"/>
           <w:r>
             <w:rPr>
               <w:sz w:val="22"/>
@@ -5759,21 +5646,12 @@
               <w:szCs w:val="22"/>
             </w:rPr>
           </w:pPr>
-          <w:proofErr w:type="spellStart"/>
           <w:r>
             <w:rPr>
               <w:sz w:val="22"/>
               <w:szCs w:val="22"/>
             </w:rPr>
-            <w:t>Name</w:t>
-          </w:r>
-          <w:proofErr w:type="spellEnd"/>
-          <w:r>
-            <w:rPr>
-              <w:sz w:val="22"/>
-              <w:szCs w:val="22"/>
-            </w:rPr>
-            <w:t>:</w:t>
+            <w:t>Name:</w:t>
           </w:r>
           <w:r>
             <w:rPr>

</xml_diff>